<commit_message>
Cover letter for Vitas Healthcare
Edited the cover letter for Vitas Healthcare and did minor tweaks to the ASRC resume.
</commit_message>
<xml_diff>
--- a/ASRC Federal Space and Defense/Resume_Piraquive_Cristhian.docx
+++ b/ASRC Federal Space and Defense/Resume_Piraquive_Cristhian.docx
@@ -25,15 +25,15 @@
         <mc:AlternateContent>
           <mc:Choice Requires="wps">
             <w:drawing>
-              <wp:anchor distT="0" distB="0" distL="114300" distR="114300" simplePos="0" relativeHeight="251657214" behindDoc="1" locked="0" layoutInCell="1" allowOverlap="1">
+              <wp:anchor distT="0" distB="0" distL="114300" distR="114300" simplePos="0" relativeHeight="251657214" behindDoc="1" locked="0" layoutInCell="1" allowOverlap="1" wp14:anchorId="0D479A4E" wp14:editId="5D99C48B">
                 <wp:simplePos x="0" y="0"/>
                 <wp:positionH relativeFrom="column">
-                  <wp:posOffset>-461645</wp:posOffset>
+                  <wp:posOffset>-461010</wp:posOffset>
                 </wp:positionH>
                 <wp:positionV relativeFrom="paragraph">
-                  <wp:posOffset>-5562</wp:posOffset>
+                  <wp:posOffset>-6030</wp:posOffset>
                 </wp:positionV>
-                <wp:extent cx="7794452" cy="10153320"/>
+                <wp:extent cx="7794452" cy="10153319"/>
                 <wp:effectExtent l="0" t="0" r="16510" b="19685"/>
                 <wp:wrapNone/>
                 <wp:docPr id="1" name="Rectangle 1"/>
@@ -45,7 +45,7 @@
                       <wps:spPr>
                         <a:xfrm>
                           <a:off x="0" y="0"/>
-                          <a:ext cx="7794452" cy="10153320"/>
+                          <a:ext cx="7794452" cy="10153319"/>
                         </a:xfrm>
                         <a:prstGeom prst="rect">
                           <a:avLst/>
@@ -109,7 +109,7 @@
           </mc:Choice>
           <mc:Fallback>
             <w:pict>
-              <v:rect w14:anchorId="3FE2415C" id="Rectangle 1" o:spid="_x0000_s1026" style="position:absolute;margin-left:-36.35pt;margin-top:-.45pt;width:613.75pt;height:799.45pt;z-index:-251659266;visibility:visible;mso-wrap-style:square;mso-width-percent:0;mso-height-percent:0;mso-wrap-distance-left:9pt;mso-wrap-distance-top:0;mso-wrap-distance-right:9pt;mso-wrap-distance-bottom:0;mso-position-horizontal:absolute;mso-position-horizontal-relative:text;mso-position-vertical:absolute;mso-position-vertical-relative:text;mso-width-percent:0;mso-height-percent:0;mso-width-relative:margin;mso-height-relative:margin;v-text-anchor:middle" o:gfxdata="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" fillcolor="#e8e8e8 [2924]" strokecolor="#1f3763 [1604]" strokeweight="1pt">
+              <v:rect w14:anchorId="62D2CE72" id="Rectangle 1" o:spid="_x0000_s1026" style="position:absolute;margin-left:-36.3pt;margin-top:-.45pt;width:613.75pt;height:799.45pt;z-index:-251659266;visibility:visible;mso-wrap-style:square;mso-width-percent:0;mso-height-percent:0;mso-wrap-distance-left:9pt;mso-wrap-distance-top:0;mso-wrap-distance-right:9pt;mso-wrap-distance-bottom:0;mso-position-horizontal:absolute;mso-position-horizontal-relative:text;mso-position-vertical:absolute;mso-position-vertical-relative:text;mso-width-percent:0;mso-height-percent:0;mso-width-relative:margin;mso-height-relative:margin;v-text-anchor:middle" o:gfxdata="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" fillcolor="#e8e8e8 [2924]" strokecolor="#1f3763 [1604]" strokeweight="1pt">
                 <v:fill color2="#f7f7f7 [3116]" focusposition=",1" focussize="" colors="0 #e8e8e8;.5 #d9d8d8;1 #f7f7f7" focus="100%" type="gradientRadial"/>
               </v:rect>
             </w:pict>
@@ -137,7 +137,7 @@
         <mc:AlternateContent>
           <mc:Choice Requires="wps">
             <w:drawing>
-              <wp:anchor distT="45720" distB="45720" distL="114300" distR="114300" simplePos="0" relativeHeight="251658239" behindDoc="0" locked="0" layoutInCell="1" allowOverlap="1">
+              <wp:anchor distT="45720" distB="45720" distL="114300" distR="114300" simplePos="0" relativeHeight="251658239" behindDoc="0" locked="0" layoutInCell="1" allowOverlap="1" wp14:anchorId="426A3550" wp14:editId="7F8C07A3">
                 <wp:simplePos x="0" y="0"/>
                 <wp:positionH relativeFrom="column">
                   <wp:posOffset>5239146</wp:posOffset>
@@ -2615,7 +2615,7 @@
           </mc:Choice>
           <mc:Fallback>
             <w:pict>
-              <v:shapetype id="_x0000_t202" coordsize="21600,21600" o:spt="202" path="m,l,21600r21600,l21600,xe">
+              <v:shapetype w14:anchorId="426A3550" id="_x0000_t202" coordsize="21600,21600" o:spt="202" path="m,l,21600r21600,l21600,xe">
                 <v:stroke joinstyle="miter"/>
                 <v:path gradientshapeok="t" o:connecttype="rect"/>
               </v:shapetype>
@@ -5051,7 +5051,7 @@
         <mc:AlternateContent>
           <mc:Choice Requires="wps">
             <w:drawing>
-              <wp:anchor distT="45720" distB="45720" distL="114300" distR="114300" simplePos="0" relativeHeight="251659264" behindDoc="0" locked="0" layoutInCell="1" allowOverlap="1">
+              <wp:anchor distT="45720" distB="45720" distL="114300" distR="114300" simplePos="0" relativeHeight="251659264" behindDoc="0" locked="0" layoutInCell="1" allowOverlap="1" wp14:anchorId="3A0E06A7" wp14:editId="47221A0C">
                 <wp:simplePos x="0" y="0"/>
                 <wp:positionH relativeFrom="margin">
                   <wp:align>center</wp:align>
@@ -5167,7 +5167,7 @@
           </mc:Choice>
           <mc:Fallback>
             <w:pict>
-              <v:shape id="_x0000_s1027" type="#_x0000_t202" style="position:absolute;left:0;text-align:left;margin-left:0;margin-top:0;width:616.15pt;height:70.7pt;z-index:251659264;visibility:visible;mso-wrap-style:square;mso-width-percent:0;mso-height-percent:0;mso-wrap-distance-left:9pt;mso-wrap-distance-top:3.6pt;mso-wrap-distance-right:9pt;mso-wrap-distance-bottom:3.6pt;mso-position-horizontal:center;mso-position-horizontal-relative:margin;mso-position-vertical:top;mso-position-vertical-relative:margin;mso-width-percent:0;mso-height-percent:0;mso-width-relative:margin;mso-height-relative:margin;v-text-anchor:top" o:gfxdata="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" fillcolor="#212934 [1615]" strokecolor="#1f3763 [1604]">
+              <v:shape w14:anchorId="3A0E06A7" id="_x0000_s1027" type="#_x0000_t202" style="position:absolute;left:0;text-align:left;margin-left:0;margin-top:0;width:616.15pt;height:70.7pt;z-index:251659264;visibility:visible;mso-wrap-style:square;mso-width-percent:0;mso-height-percent:0;mso-wrap-distance-left:9pt;mso-wrap-distance-top:3.6pt;mso-wrap-distance-right:9pt;mso-wrap-distance-bottom:3.6pt;mso-position-horizontal:center;mso-position-horizontal-relative:margin;mso-position-vertical:top;mso-position-vertical-relative:margin;mso-width-percent:0;mso-height-percent:0;mso-width-relative:margin;mso-height-relative:margin;v-text-anchor:top" o:gfxdata="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" fillcolor="#212934 [1615]" strokecolor="#1f3763 [1604]">
                 <v:textbox>
                   <w:txbxContent>
                     <w:p>
@@ -5525,8 +5525,6 @@
               </w:r>
               <w:proofErr w:type="spellEnd"/>
             </w:hyperlink>
-            <w:bookmarkStart w:id="0" w:name="_GoBack"/>
-            <w:bookmarkEnd w:id="0"/>
             <w:r>
               <w:rPr>
                 <w:rFonts w:ascii="Garamond" w:hAnsi="Garamond"/>
@@ -5675,7 +5673,16 @@
                 <w:sz w:val="24"/>
                 <w:szCs w:val="24"/>
               </w:rPr>
-              <w:t>$1,000 for the Summer</w:t>
+              <w:t>$1,000 for Summer</w:t>
+            </w:r>
+            <w:r>
+              <w:rPr>
+                <w:rFonts w:ascii="Garamond" w:hAnsi="Garamond"/>
+                <w:color w:val="262626" w:themeColor="text1" w:themeTint="D9"/>
+                <w:sz w:val="24"/>
+                <w:szCs w:val="24"/>
+              </w:rPr>
+              <w:t xml:space="preserve"> term</w:t>
             </w:r>
           </w:p>
           <w:p>
@@ -5702,25 +5709,7 @@
                   <w:sz w:val="24"/>
                   <w:szCs w:val="24"/>
                 </w:rPr>
-                <w:t>Star Str</w:t>
-              </w:r>
-              <w:r>
-                <w:rPr>
-                  <w:rStyle w:val="Hyperlink"/>
-                  <w:rFonts w:ascii="Garamond" w:hAnsi="Garamond"/>
-                  <w:sz w:val="24"/>
-                  <w:szCs w:val="24"/>
-                </w:rPr>
-                <w:t>u</w:t>
-              </w:r>
-              <w:r>
-                <w:rPr>
-                  <w:rStyle w:val="Hyperlink"/>
-                  <w:rFonts w:ascii="Garamond" w:hAnsi="Garamond"/>
-                  <w:sz w:val="24"/>
-                  <w:szCs w:val="24"/>
-                </w:rPr>
-                <w:t>ck</w:t>
+                <w:t>Star Struck</w:t>
               </w:r>
             </w:hyperlink>
             <w:r>
@@ -5752,6 +5741,8 @@
             </w:r>
           </w:p>
         </w:tc>
+        <w:bookmarkStart w:id="0" w:name="_GoBack"/>
+        <w:bookmarkEnd w:id="0"/>
       </w:tr>
       <w:tr>
         <w:tc>

</xml_diff>

<commit_message>
ASRC Federal Resume Edits
Edited the fields of study sections for UCF and Valencia
</commit_message>
<xml_diff>
--- a/ASRC Federal Space and Defense/Resume_Piraquive_Cristhian.docx
+++ b/ASRC Federal Space and Defense/Resume_Piraquive_Cristhian.docx
@@ -119,11 +119,76 @@
       <w:r>
         <w:rPr>
           <w:rFonts w:ascii="Garamond" w:hAnsi="Garamond"/>
+          <w:b/>
+          <w:noProof/>
           <w:color w:val="262626" w:themeColor="text1" w:themeTint="D9"/>
           <w:sz w:val="24"/>
           <w:szCs w:val="24"/>
         </w:rPr>
-        <w:t>An educated professional with plenty of team-oriented experience, technical proficiency, and bilingual fluency in English and Spanish. Trained to work under pressure, accustomed to meeting and maintaining deadlines, while rapidly and constantly learning from constructive criticism.</w:t>
+        <w:t>A Digital Media Graduate</w:t>
+      </w:r>
+      <w:r>
+        <w:rPr>
+          <w:rFonts w:ascii="Garamond" w:hAnsi="Garamond"/>
+          <w:color w:val="262626" w:themeColor="text1" w:themeTint="D9"/>
+          <w:sz w:val="24"/>
+          <w:szCs w:val="24"/>
+        </w:rPr>
+        <w:t xml:space="preserve"> with plenty of </w:t>
+      </w:r>
+      <w:r>
+        <w:rPr>
+          <w:rFonts w:ascii="Garamond" w:hAnsi="Garamond"/>
+          <w:color w:val="262626" w:themeColor="text1" w:themeTint="D9"/>
+          <w:sz w:val="24"/>
+          <w:szCs w:val="24"/>
+        </w:rPr>
+        <w:t xml:space="preserve">professionalism, </w:t>
+      </w:r>
+      <w:r>
+        <w:rPr>
+          <w:rFonts w:ascii="Garamond" w:hAnsi="Garamond"/>
+          <w:color w:val="262626" w:themeColor="text1" w:themeTint="D9"/>
+          <w:sz w:val="24"/>
+          <w:szCs w:val="24"/>
+        </w:rPr>
+        <w:t xml:space="preserve">team-oriented experience, technical proficiency, and bilingual fluency in English and Spanish. Trained to work under pressure, accustomed to meeting and maintaining deadlines, while rapidly and </w:t>
+      </w:r>
+      <w:r>
+        <w:rPr>
+          <w:rFonts w:ascii="Garamond" w:hAnsi="Garamond"/>
+          <w:color w:val="262626" w:themeColor="text1" w:themeTint="D9"/>
+          <w:sz w:val="24"/>
+          <w:szCs w:val="24"/>
+        </w:rPr>
+        <w:t>cons</w:t>
+      </w:r>
+      <w:r>
+        <w:rPr>
+          <w:rFonts w:ascii="Garamond" w:hAnsi="Garamond"/>
+          <w:color w:val="262626" w:themeColor="text1" w:themeTint="D9"/>
+          <w:sz w:val="24"/>
+          <w:szCs w:val="24"/>
+        </w:rPr>
+        <w:t>ist</w:t>
+      </w:r>
+      <w:r>
+        <w:rPr>
+          <w:rFonts w:ascii="Garamond" w:hAnsi="Garamond"/>
+          <w:color w:val="262626" w:themeColor="text1" w:themeTint="D9"/>
+          <w:sz w:val="24"/>
+          <w:szCs w:val="24"/>
+        </w:rPr>
+        <w:t>ently</w:t>
+      </w:r>
+      <w:r>
+        <w:rPr>
+          <w:rFonts w:ascii="Garamond" w:hAnsi="Garamond"/>
+          <w:color w:val="262626" w:themeColor="text1" w:themeTint="D9"/>
+          <w:sz w:val="24"/>
+          <w:szCs w:val="24"/>
+        </w:rPr>
+        <w:t xml:space="preserve"> learning from constructive criticism.</w:t>
       </w:r>
       <w:r>
         <w:rPr>
@@ -289,6 +354,17 @@
                                     <w:t>Location</w:t>
                                   </w:r>
                                   <w:proofErr w:type="spellEnd"/>
+                                  <w:r>
+                                    <w:rPr>
+                                      <w:rFonts w:ascii="Garamond" w:hAnsi="Garamond"/>
+                                      <w:b/>
+                                      <w:color w:val="262626" w:themeColor="text1" w:themeTint="D9"/>
+                                      <w:sz w:val="24"/>
+                                      <w:szCs w:val="24"/>
+                                      <w:lang w:val="es-CO"/>
+                                    </w:rPr>
+                                    <w:t>:</w:t>
+                                  </w:r>
                                 </w:p>
                               </w:tc>
                             </w:tr>
@@ -361,6 +437,17 @@
                                       <w:lang w:val="es-CO"/>
                                     </w:rPr>
                                     <w:t>E-mail</w:t>
+                                  </w:r>
+                                  <w:r>
+                                    <w:rPr>
+                                      <w:rFonts w:ascii="Garamond" w:hAnsi="Garamond"/>
+                                      <w:b/>
+                                      <w:color w:val="262626" w:themeColor="text1" w:themeTint="D9"/>
+                                      <w:sz w:val="24"/>
+                                      <w:szCs w:val="24"/>
+                                      <w:lang w:val="es-CO"/>
+                                    </w:rPr>
+                                    <w:t>:</w:t>
                                   </w:r>
                                 </w:p>
                               </w:tc>
@@ -488,6 +575,17 @@
                                     <w:t>Site</w:t>
                                   </w:r>
                                   <w:proofErr w:type="spellEnd"/>
+                                  <w:r>
+                                    <w:rPr>
+                                      <w:rFonts w:ascii="Garamond" w:hAnsi="Garamond"/>
+                                      <w:b/>
+                                      <w:color w:val="262626" w:themeColor="text1" w:themeTint="D9"/>
+                                      <w:sz w:val="24"/>
+                                      <w:szCs w:val="24"/>
+                                      <w:lang w:val="es-CO"/>
+                                    </w:rPr>
+                                    <w:t>:</w:t>
+                                  </w:r>
                                 </w:p>
                               </w:tc>
                             </w:tr>
@@ -523,27 +621,7 @@
                                         <w:sz w:val="16"/>
                                         <w:szCs w:val="16"/>
                                       </w:rPr>
-                                      <w:t>https://cpiraquive07.wixsite.</w:t>
-                                    </w:r>
-                                    <w:bookmarkStart w:id="0" w:name="_GoBack"/>
-                                    <w:bookmarkEnd w:id="0"/>
-                                    <w:r>
-                                      <w:rPr>
-                                        <w:rStyle w:val="Hyperlink"/>
-                                        <w:rFonts w:ascii="Garamond" w:hAnsi="Garamond"/>
-                                        <w:sz w:val="16"/>
-                                        <w:szCs w:val="16"/>
-                                      </w:rPr>
-                                      <w:t>c</w:t>
-                                    </w:r>
-                                    <w:r>
-                                      <w:rPr>
-                                        <w:rStyle w:val="Hyperlink"/>
-                                        <w:rFonts w:ascii="Garamond" w:hAnsi="Garamond"/>
-                                        <w:sz w:val="16"/>
-                                        <w:szCs w:val="16"/>
-                                      </w:rPr>
-                                      <w:t>om/website</w:t>
+                                      <w:t>https://cpiraquive07.wixsite.com/website</w:t>
                                     </w:r>
                                   </w:hyperlink>
                                 </w:p>
@@ -2400,6 +2478,16 @@
                                     </w:rPr>
                                     <w:t>Java</w:t>
                                   </w:r>
+                                  <w:r>
+                                    <w:rPr>
+                                      <w:rFonts w:ascii="Garamond" w:hAnsi="Garamond"/>
+                                      <w:color w:val="262626" w:themeColor="text1" w:themeTint="D9"/>
+                                      <w:lang w:val="es-CO"/>
+                                    </w:rPr>
+                                    <w:t>Script</w:t>
+                                  </w:r>
+                                  <w:bookmarkStart w:id="0" w:name="_GoBack"/>
+                                  <w:bookmarkEnd w:id="0"/>
                                 </w:p>
                               </w:tc>
                             </w:tr>
@@ -2747,6 +2835,17 @@
                               <w:t>Location</w:t>
                             </w:r>
                             <w:proofErr w:type="spellEnd"/>
+                            <w:r>
+                              <w:rPr>
+                                <w:rFonts w:ascii="Garamond" w:hAnsi="Garamond"/>
+                                <w:b/>
+                                <w:color w:val="262626" w:themeColor="text1" w:themeTint="D9"/>
+                                <w:sz w:val="24"/>
+                                <w:szCs w:val="24"/>
+                                <w:lang w:val="es-CO"/>
+                              </w:rPr>
+                              <w:t>:</w:t>
+                            </w:r>
                           </w:p>
                         </w:tc>
                       </w:tr>
@@ -2819,6 +2918,17 @@
                                 <w:lang w:val="es-CO"/>
                               </w:rPr>
                               <w:t>E-mail</w:t>
+                            </w:r>
+                            <w:r>
+                              <w:rPr>
+                                <w:rFonts w:ascii="Garamond" w:hAnsi="Garamond"/>
+                                <w:b/>
+                                <w:color w:val="262626" w:themeColor="text1" w:themeTint="D9"/>
+                                <w:sz w:val="24"/>
+                                <w:szCs w:val="24"/>
+                                <w:lang w:val="es-CO"/>
+                              </w:rPr>
+                              <w:t>:</w:t>
                             </w:r>
                           </w:p>
                         </w:tc>
@@ -2946,6 +3056,17 @@
                               <w:t>Site</w:t>
                             </w:r>
                             <w:proofErr w:type="spellEnd"/>
+                            <w:r>
+                              <w:rPr>
+                                <w:rFonts w:ascii="Garamond" w:hAnsi="Garamond"/>
+                                <w:b/>
+                                <w:color w:val="262626" w:themeColor="text1" w:themeTint="D9"/>
+                                <w:sz w:val="24"/>
+                                <w:szCs w:val="24"/>
+                                <w:lang w:val="es-CO"/>
+                              </w:rPr>
+                              <w:t>:</w:t>
+                            </w:r>
                           </w:p>
                         </w:tc>
                       </w:tr>
@@ -2981,27 +3102,7 @@
                                   <w:sz w:val="16"/>
                                   <w:szCs w:val="16"/>
                                 </w:rPr>
-                                <w:t>https://cpiraquive07.wixsite.</w:t>
-                              </w:r>
-                              <w:bookmarkStart w:id="1" w:name="_GoBack"/>
-                              <w:bookmarkEnd w:id="1"/>
-                              <w:r>
-                                <w:rPr>
-                                  <w:rStyle w:val="Hyperlink"/>
-                                  <w:rFonts w:ascii="Garamond" w:hAnsi="Garamond"/>
-                                  <w:sz w:val="16"/>
-                                  <w:szCs w:val="16"/>
-                                </w:rPr>
-                                <w:t>c</w:t>
-                              </w:r>
-                              <w:r>
-                                <w:rPr>
-                                  <w:rStyle w:val="Hyperlink"/>
-                                  <w:rFonts w:ascii="Garamond" w:hAnsi="Garamond"/>
-                                  <w:sz w:val="16"/>
-                                  <w:szCs w:val="16"/>
-                                </w:rPr>
-                                <w:t>om/website</w:t>
+                                <w:t>https://cpiraquive07.wixsite.com/website</w:t>
                               </w:r>
                             </w:hyperlink>
                           </w:p>
@@ -4858,6 +4959,16 @@
                               </w:rPr>
                               <w:t>Java</w:t>
                             </w:r>
+                            <w:r>
+                              <w:rPr>
+                                <w:rFonts w:ascii="Garamond" w:hAnsi="Garamond"/>
+                                <w:color w:val="262626" w:themeColor="text1" w:themeTint="D9"/>
+                                <w:lang w:val="es-CO"/>
+                              </w:rPr>
+                              <w:t>Script</w:t>
+                            </w:r>
+                            <w:bookmarkStart w:id="1" w:name="_GoBack"/>
+                            <w:bookmarkEnd w:id="1"/>
                           </w:p>
                         </w:tc>
                       </w:tr>
@@ -5409,6 +5520,7 @@
                 <w:color w:val="262626" w:themeColor="text1" w:themeTint="D9"/>
                 <w:sz w:val="24"/>
                 <w:szCs w:val="24"/>
+                <w:lang w:val="es-CO"/>
               </w:rPr>
             </w:pPr>
             <w:r>
@@ -5417,8 +5529,49 @@
                 <w:color w:val="262626" w:themeColor="text1" w:themeTint="D9"/>
                 <w:sz w:val="24"/>
                 <w:szCs w:val="24"/>
-              </w:rPr>
-              <w:t xml:space="preserve">BA in Digital Media </w:t>
+                <w:lang w:val="es-CO"/>
+              </w:rPr>
+              <w:t>B</w:t>
+            </w:r>
+            <w:r>
+              <w:rPr>
+                <w:rFonts w:ascii="Garamond" w:hAnsi="Garamond"/>
+                <w:color w:val="262626" w:themeColor="text1" w:themeTint="D9"/>
+                <w:sz w:val="24"/>
+                <w:szCs w:val="24"/>
+                <w:lang w:val="es-CO"/>
+              </w:rPr>
+              <w:t>.</w:t>
+            </w:r>
+            <w:r>
+              <w:rPr>
+                <w:rFonts w:ascii="Garamond" w:hAnsi="Garamond"/>
+                <w:color w:val="262626" w:themeColor="text1" w:themeTint="D9"/>
+                <w:sz w:val="24"/>
+                <w:szCs w:val="24"/>
+                <w:lang w:val="es-CO"/>
+              </w:rPr>
+              <w:t>A</w:t>
+            </w:r>
+            <w:r>
+              <w:rPr>
+                <w:rFonts w:ascii="Garamond" w:hAnsi="Garamond"/>
+                <w:color w:val="262626" w:themeColor="text1" w:themeTint="D9"/>
+                <w:sz w:val="24"/>
+                <w:szCs w:val="24"/>
+                <w:lang w:val="es-CO"/>
+              </w:rPr>
+              <w:t>.</w:t>
+            </w:r>
+            <w:r>
+              <w:rPr>
+                <w:rFonts w:ascii="Garamond" w:hAnsi="Garamond"/>
+                <w:color w:val="262626" w:themeColor="text1" w:themeTint="D9"/>
+                <w:sz w:val="24"/>
+                <w:szCs w:val="24"/>
+                <w:lang w:val="es-CO"/>
+              </w:rPr>
+              <w:t xml:space="preserve"> in Digital Media </w:t>
             </w:r>
           </w:p>
           <w:p>
@@ -5444,7 +5597,7 @@
           <w:p>
             <w:pPr>
               <w:spacing w:before="60"/>
-              <w:ind w:right="-432"/>
+              <w:ind w:right="-144"/>
               <w:rPr>
                 <w:rFonts w:ascii="Garamond" w:hAnsi="Garamond"/>
                 <w:color w:val="262626" w:themeColor="text1" w:themeTint="D9"/>
@@ -5478,25 +5631,70 @@
                 <w:sz w:val="24"/>
                 <w:szCs w:val="24"/>
               </w:rPr>
-              <w:t xml:space="preserve">Intro to Programming, Concepts of Computer Science, </w:t>
-            </w:r>
-            <w:r>
-              <w:rPr>
-                <w:rFonts w:ascii="Garamond" w:hAnsi="Garamond"/>
-                <w:color w:val="262626" w:themeColor="text1" w:themeTint="D9"/>
-                <w:sz w:val="24"/>
-                <w:szCs w:val="24"/>
-              </w:rPr>
-              <w:t xml:space="preserve">Digital Cultures and Narrative, </w:t>
-            </w:r>
-            <w:r>
-              <w:rPr>
-                <w:rFonts w:ascii="Garamond" w:hAnsi="Garamond"/>
-                <w:color w:val="262626" w:themeColor="text1" w:themeTint="D9"/>
-                <w:sz w:val="24"/>
-                <w:szCs w:val="24"/>
-              </w:rPr>
-              <w:t>Computer as a Medium, Media Business Practices</w:t>
+              <w:t xml:space="preserve">Digital Imaging &amp; Video </w:t>
+            </w:r>
+            <w:r>
+              <w:rPr>
+                <w:rFonts w:ascii="Garamond" w:hAnsi="Garamond"/>
+                <w:color w:val="262626" w:themeColor="text1" w:themeTint="D9"/>
+                <w:sz w:val="24"/>
+                <w:szCs w:val="24"/>
+              </w:rPr>
+              <w:t>Fundamentals,</w:t>
+            </w:r>
+            <w:r>
+              <w:rPr>
+                <w:rFonts w:ascii="Garamond" w:hAnsi="Garamond"/>
+                <w:color w:val="262626" w:themeColor="text1" w:themeTint="D9"/>
+                <w:sz w:val="24"/>
+                <w:szCs w:val="24"/>
+              </w:rPr>
+              <w:t xml:space="preserve"> </w:t>
+            </w:r>
+            <w:r>
+              <w:rPr>
+                <w:rFonts w:ascii="Garamond" w:hAnsi="Garamond"/>
+                <w:color w:val="262626" w:themeColor="text1" w:themeTint="D9"/>
+                <w:sz w:val="24"/>
+                <w:szCs w:val="24"/>
+              </w:rPr>
+              <w:t>Fundamentals of Interactive Design</w:t>
+            </w:r>
+            <w:r>
+              <w:rPr>
+                <w:rFonts w:ascii="Garamond" w:hAnsi="Garamond"/>
+                <w:color w:val="262626" w:themeColor="text1" w:themeTint="D9"/>
+                <w:sz w:val="24"/>
+                <w:szCs w:val="24"/>
+              </w:rPr>
+              <w:t xml:space="preserve">, </w:t>
+            </w:r>
+            <w:r>
+              <w:rPr>
+                <w:rFonts w:ascii="Garamond" w:hAnsi="Garamond"/>
+                <w:color w:val="262626" w:themeColor="text1" w:themeTint="D9"/>
+                <w:sz w:val="24"/>
+                <w:szCs w:val="24"/>
+              </w:rPr>
+              <w:t xml:space="preserve">Modeling for Real-Time Systems, </w:t>
+            </w:r>
+            <w:r>
+              <w:rPr>
+                <w:rFonts w:ascii="Garamond" w:hAnsi="Garamond"/>
+                <w:color w:val="262626" w:themeColor="text1" w:themeTint="D9"/>
+                <w:sz w:val="24"/>
+                <w:szCs w:val="24"/>
+              </w:rPr>
+              <w:t xml:space="preserve">Intro to Programming, </w:t>
+            </w:r>
+            <w:r>
+              <w:rPr>
+                <w:rFonts w:ascii="Garamond" w:hAnsi="Garamond"/>
+                <w:color w:val="262626" w:themeColor="text1" w:themeTint="D9"/>
+                <w:sz w:val="24"/>
+                <w:szCs w:val="24"/>
+              </w:rPr>
+              <w:t>Media Business Practices</w:t>
             </w:r>
             <w:r>
               <w:rPr>
@@ -5527,6 +5725,16 @@
                 <w:szCs w:val="24"/>
               </w:rPr>
             </w:pPr>
+            <w:r>
+              <w:rPr>
+                <w:rFonts w:ascii="Garamond" w:hAnsi="Garamond"/>
+                <w:b/>
+                <w:color w:val="262626" w:themeColor="text1" w:themeTint="D9"/>
+                <w:sz w:val="24"/>
+                <w:szCs w:val="24"/>
+              </w:rPr>
+              <w:t xml:space="preserve">Game Design </w:t>
+            </w:r>
             <w:r>
               <w:rPr>
                 <w:rFonts w:ascii="Garamond" w:hAnsi="Garamond"/>
@@ -5728,6 +5936,15 @@
               </w:rPr>
               <w:t xml:space="preserve"> term</w:t>
             </w:r>
+            <w:r>
+              <w:rPr>
+                <w:rFonts w:ascii="Garamond" w:hAnsi="Garamond"/>
+                <w:color w:val="262626" w:themeColor="text1" w:themeTint="D9"/>
+                <w:sz w:val="24"/>
+                <w:szCs w:val="24"/>
+              </w:rPr>
+              <w:t>.</w:t>
+            </w:r>
           </w:p>
           <w:p>
             <w:pPr>
@@ -5816,7 +6033,7 @@
         </w:tc>
         <w:tc>
           <w:tcPr>
-            <w:tcW w:w="6930" w:type="dxa"/>
+            <w:tcW w:w="4320" w:type="dxa"/>
           </w:tcPr>
           <w:p>
             <w:pPr>
@@ -5857,7 +6074,43 @@
                 <w:sz w:val="24"/>
                 <w:szCs w:val="24"/>
               </w:rPr>
-              <w:t>AA in General Studies</w:t>
+              <w:t>A</w:t>
+            </w:r>
+            <w:r>
+              <w:rPr>
+                <w:rFonts w:ascii="Garamond" w:hAnsi="Garamond"/>
+                <w:color w:val="262626" w:themeColor="text1" w:themeTint="D9"/>
+                <w:sz w:val="24"/>
+                <w:szCs w:val="24"/>
+              </w:rPr>
+              <w:t>.</w:t>
+            </w:r>
+            <w:r>
+              <w:rPr>
+                <w:rFonts w:ascii="Garamond" w:hAnsi="Garamond"/>
+                <w:color w:val="262626" w:themeColor="text1" w:themeTint="D9"/>
+                <w:sz w:val="24"/>
+                <w:szCs w:val="24"/>
+              </w:rPr>
+              <w:t>A</w:t>
+            </w:r>
+            <w:r>
+              <w:rPr>
+                <w:rFonts w:ascii="Garamond" w:hAnsi="Garamond"/>
+                <w:color w:val="262626" w:themeColor="text1" w:themeTint="D9"/>
+                <w:sz w:val="24"/>
+                <w:szCs w:val="24"/>
+              </w:rPr>
+              <w:t>.</w:t>
+            </w:r>
+            <w:r>
+              <w:rPr>
+                <w:rFonts w:ascii="Garamond" w:hAnsi="Garamond"/>
+                <w:color w:val="262626" w:themeColor="text1" w:themeTint="D9"/>
+                <w:sz w:val="24"/>
+                <w:szCs w:val="24"/>
+              </w:rPr>
+              <w:t xml:space="preserve"> in General Studies</w:t>
             </w:r>
           </w:p>
           <w:p>
@@ -5901,7 +6154,7 @@
           <w:p>
             <w:pPr>
               <w:spacing w:before="60"/>
-              <w:ind w:right="-432"/>
+              <w:ind w:right="-144"/>
               <w:rPr>
                 <w:rFonts w:ascii="Garamond" w:hAnsi="Garamond"/>
                 <w:color w:val="262626" w:themeColor="text1" w:themeTint="D9"/>
@@ -5935,27 +6188,52 @@
                 <w:sz w:val="24"/>
                 <w:szCs w:val="24"/>
               </w:rPr>
-              <w:t xml:space="preserve">English </w:t>
-            </w:r>
-            <w:proofErr w:type="spellStart"/>
-            <w:r>
-              <w:rPr>
-                <w:rFonts w:ascii="Garamond" w:hAnsi="Garamond"/>
-                <w:color w:val="262626" w:themeColor="text1" w:themeTint="D9"/>
-                <w:sz w:val="24"/>
-                <w:szCs w:val="24"/>
-              </w:rPr>
-              <w:t>Compostion</w:t>
-            </w:r>
-            <w:proofErr w:type="spellEnd"/>
-            <w:r>
-              <w:rPr>
-                <w:rFonts w:ascii="Garamond" w:hAnsi="Garamond"/>
-                <w:color w:val="262626" w:themeColor="text1" w:themeTint="D9"/>
-                <w:sz w:val="24"/>
-                <w:szCs w:val="24"/>
-              </w:rPr>
-              <w:t xml:space="preserve"> I &amp; II, Principles of Macro Economics, Intro to Computer Software, Essentials of Computer Maintenance.</w:t>
+              <w:t>Intro to the Engineering Profession</w:t>
+            </w:r>
+            <w:r>
+              <w:rPr>
+                <w:rFonts w:ascii="Garamond" w:hAnsi="Garamond"/>
+                <w:color w:val="262626" w:themeColor="text1" w:themeTint="D9"/>
+                <w:sz w:val="24"/>
+                <w:szCs w:val="24"/>
+              </w:rPr>
+              <w:t xml:space="preserve">, </w:t>
+            </w:r>
+            <w:r>
+              <w:rPr>
+                <w:rFonts w:ascii="Garamond" w:hAnsi="Garamond"/>
+                <w:color w:val="262626" w:themeColor="text1" w:themeTint="D9"/>
+                <w:sz w:val="24"/>
+                <w:szCs w:val="24"/>
+              </w:rPr>
+              <w:t>Web Site Development</w:t>
+            </w:r>
+            <w:r>
+              <w:rPr>
+                <w:rFonts w:ascii="Garamond" w:hAnsi="Garamond"/>
+                <w:color w:val="262626" w:themeColor="text1" w:themeTint="D9"/>
+                <w:sz w:val="24"/>
+                <w:szCs w:val="24"/>
+              </w:rPr>
+              <w:t>, Intro to Computer Software, Essentials of Computer Maintenance</w:t>
+            </w:r>
+            <w:r>
+              <w:rPr>
+                <w:rFonts w:ascii="Garamond" w:hAnsi="Garamond"/>
+                <w:color w:val="262626" w:themeColor="text1" w:themeTint="D9"/>
+                <w:sz w:val="24"/>
+                <w:szCs w:val="24"/>
+              </w:rPr>
+              <w:t>, Engineering Concepts, Calculus/Analytic Geometry II</w:t>
+            </w:r>
+            <w:r>
+              <w:rPr>
+                <w:rFonts w:ascii="Garamond" w:hAnsi="Garamond"/>
+                <w:color w:val="262626" w:themeColor="text1" w:themeTint="D9"/>
+                <w:sz w:val="24"/>
+                <w:szCs w:val="24"/>
+              </w:rPr>
+              <w:t>.</w:t>
             </w:r>
           </w:p>
           <w:p>

</xml_diff>

<commit_message>
Minor changes to ASRC and interview questions.
</commit_message>
<xml_diff>
--- a/ASRC Federal Space and Defense/Resume_Piraquive_Cristhian.docx
+++ b/ASRC Federal Space and Defense/Resume_Piraquive_Cristhian.docx
@@ -2486,8 +2486,6 @@
                                     </w:rPr>
                                     <w:t>Script</w:t>
                                   </w:r>
-                                  <w:bookmarkStart w:id="0" w:name="_GoBack"/>
-                                  <w:bookmarkEnd w:id="0"/>
                                 </w:p>
                               </w:tc>
                             </w:tr>
@@ -4967,8 +4965,6 @@
                               </w:rPr>
                               <w:t>Script</w:t>
                             </w:r>
-                            <w:bookmarkStart w:id="1" w:name="_GoBack"/>
-                            <w:bookmarkEnd w:id="1"/>
                           </w:p>
                         </w:tc>
                       </w:tr>
@@ -5300,8 +5296,18 @@
                                 <w:sz w:val="28"/>
                                 <w:szCs w:val="28"/>
                               </w:rPr>
-                              <w:t xml:space="preserve"> Specialist</w:t>
+                              <w:t xml:space="preserve"> </w:t>
                             </w:r>
+                            <w:r>
+                              <w:rPr>
+                                <w:rFonts w:ascii="Garamond" w:hAnsi="Garamond"/>
+                                <w:sz w:val="28"/>
+                                <w:szCs w:val="28"/>
+                              </w:rPr>
+                              <w:t>Designer</w:t>
+                            </w:r>
+                            <w:bookmarkStart w:id="0" w:name="_GoBack"/>
+                            <w:bookmarkEnd w:id="0"/>
                           </w:p>
                         </w:txbxContent>
                       </wps:txbx>
@@ -5372,8 +5378,18 @@
                           <w:sz w:val="28"/>
                           <w:szCs w:val="28"/>
                         </w:rPr>
-                        <w:t xml:space="preserve"> Specialist</w:t>
+                        <w:t xml:space="preserve"> </w:t>
                       </w:r>
+                      <w:r>
+                        <w:rPr>
+                          <w:rFonts w:ascii="Garamond" w:hAnsi="Garamond"/>
+                          <w:sz w:val="28"/>
+                          <w:szCs w:val="28"/>
+                        </w:rPr>
+                        <w:t>Designer</w:t>
+                      </w:r>
+                      <w:bookmarkStart w:id="1" w:name="_GoBack"/>
+                      <w:bookmarkEnd w:id="1"/>
                     </w:p>
                   </w:txbxContent>
                 </v:textbox>
@@ -5676,16 +5692,7 @@
                 <w:sz w:val="24"/>
                 <w:szCs w:val="24"/>
               </w:rPr>
-              <w:t xml:space="preserve">Modeling for Real-Time Systems, </w:t>
-            </w:r>
-            <w:r>
-              <w:rPr>
-                <w:rFonts w:ascii="Garamond" w:hAnsi="Garamond"/>
-                <w:color w:val="262626" w:themeColor="text1" w:themeTint="D9"/>
-                <w:sz w:val="24"/>
-                <w:szCs w:val="24"/>
-              </w:rPr>
-              <w:t xml:space="preserve">Intro to Programming, </w:t>
+              <w:t xml:space="preserve">Modeling for Real-Time Systems, Intro to Programming, </w:t>
             </w:r>
             <w:r>
               <w:rPr>

</xml_diff>